<commit_message>
adicionando resumo da aula de hoje: criando um banco SQL na Azure
</commit_message>
<xml_diff>
--- a/2º SEMESTRE/DEVOPS TOOLS And CLOUD COMPUTING/AGOSTO/AULA 08 - 08/AULA 08.docx
+++ b/2º SEMESTRE/DEVOPS TOOLS And CLOUD COMPUTING/AGOSTO/AULA 08 - 08/AULA 08.docx
@@ -18,53 +18,14 @@
     </w:p>
     <w:p>
       <w:r>
+        <w:rPr>
+          <w:noProof/>
+        </w:rPr>
         <w:drawing>
           <wp:inline distT="0" distB="0" distL="0" distR="0" wp14:anchorId="59602CC1" wp14:editId="6895BE90">
             <wp:extent cx="5731510" cy="1871980"/>
             <wp:effectExtent l="0" t="0" r="2540" b="0"/>
             <wp:docPr id="1" name="Picture 1"/>
-            <wp:cNvGraphicFramePr>
-              <a:graphicFrameLocks xmlns:a="http://schemas.openxmlformats.org/drawingml/2006/main" noChangeAspect="1"/>
-            </wp:cNvGraphicFramePr>
-            <a:graphic xmlns:a="http://schemas.openxmlformats.org/drawingml/2006/main">
-              <a:graphicData uri="http://schemas.openxmlformats.org/drawingml/2006/picture">
-                <pic:pic xmlns:pic="http://schemas.openxmlformats.org/drawingml/2006/picture">
-                  <pic:nvPicPr>
-                    <pic:cNvPr id="1" name=""/>
-                    <pic:cNvPicPr/>
-                  </pic:nvPicPr>
-                  <pic:blipFill>
-                    <a:blip r:embed="rId4"/>
-                    <a:stretch>
-                      <a:fillRect/>
-                    </a:stretch>
-                  </pic:blipFill>
-                  <pic:spPr>
-                    <a:xfrm>
-                      <a:off x="0" y="0"/>
-                      <a:ext cx="5731510" cy="1871980"/>
-                    </a:xfrm>
-                    <a:prstGeom prst="rect">
-                      <a:avLst/>
-                    </a:prstGeom>
-                  </pic:spPr>
-                </pic:pic>
-              </a:graphicData>
-            </a:graphic>
-          </wp:inline>
-        </w:drawing>
-      </w:r>
-    </w:p>
-    <w:p>
-      <w:pPr>
-        <w:jc w:val="center"/>
-      </w:pPr>
-      <w:r>
-        <w:drawing>
-          <wp:inline distT="0" distB="0" distL="0" distR="0" wp14:anchorId="66F70EA6" wp14:editId="255631FC">
-            <wp:extent cx="5731510" cy="4644390"/>
-            <wp:effectExtent l="0" t="0" r="2540" b="3810"/>
-            <wp:docPr id="2" name="Picture 2"/>
             <wp:cNvGraphicFramePr>
               <a:graphicFrameLocks xmlns:a="http://schemas.openxmlformats.org/drawingml/2006/main" noChangeAspect="1"/>
             </wp:cNvGraphicFramePr>
@@ -84,7 +45,7 @@
                   <pic:spPr>
                     <a:xfrm>
                       <a:off x="0" y="0"/>
-                      <a:ext cx="5731510" cy="4644390"/>
+                      <a:ext cx="5731510" cy="1871980"/>
                     </a:xfrm>
                     <a:prstGeom prst="rect">
                       <a:avLst/>
@@ -102,12 +63,14 @@
         <w:jc w:val="center"/>
       </w:pPr>
       <w:r>
-        <w:lastRenderedPageBreak/>
+        <w:rPr>
+          <w:noProof/>
+        </w:rPr>
         <w:drawing>
-          <wp:inline distT="0" distB="0" distL="0" distR="0" wp14:anchorId="1D7034A1" wp14:editId="3B38053B">
-            <wp:extent cx="5731510" cy="1333500"/>
-            <wp:effectExtent l="0" t="0" r="2540" b="0"/>
-            <wp:docPr id="3" name="Picture 3"/>
+          <wp:inline distT="0" distB="0" distL="0" distR="0" wp14:anchorId="66F70EA6" wp14:editId="255631FC">
+            <wp:extent cx="5731510" cy="4644390"/>
+            <wp:effectExtent l="0" t="0" r="2540" b="3810"/>
+            <wp:docPr id="2" name="Picture 2"/>
             <wp:cNvGraphicFramePr>
               <a:graphicFrameLocks xmlns:a="http://schemas.openxmlformats.org/drawingml/2006/main" noChangeAspect="1"/>
             </wp:cNvGraphicFramePr>
@@ -127,7 +90,7 @@
                   <pic:spPr>
                     <a:xfrm>
                       <a:off x="0" y="0"/>
-                      <a:ext cx="5731510" cy="1333500"/>
+                      <a:ext cx="5731510" cy="4644390"/>
                     </a:xfrm>
                     <a:prstGeom prst="rect">
                       <a:avLst/>
@@ -145,24 +108,15 @@
         <w:jc w:val="center"/>
       </w:pPr>
       <w:r>
-        <w:t>Senha:Fiap@2025</w:t>
-      </w:r>
-    </w:p>
-    <w:p>
-      <w:pPr>
-        <w:jc w:val="center"/>
-      </w:pPr>
-    </w:p>
-    <w:p>
-      <w:pPr>
-        <w:jc w:val="center"/>
-      </w:pPr>
-      <w:r>
+        <w:rPr>
+          <w:noProof/>
+        </w:rPr>
+        <w:lastRenderedPageBreak/>
         <w:drawing>
-          <wp:inline distT="0" distB="0" distL="0" distR="0" wp14:anchorId="438B2184" wp14:editId="1D0C27E4">
-            <wp:extent cx="5731510" cy="3211195"/>
-            <wp:effectExtent l="0" t="0" r="2540" b="8255"/>
-            <wp:docPr id="4" name="Picture 4"/>
+          <wp:inline distT="0" distB="0" distL="0" distR="0" wp14:anchorId="1D7034A1" wp14:editId="3B38053B">
+            <wp:extent cx="5731510" cy="1333500"/>
+            <wp:effectExtent l="0" t="0" r="2540" b="0"/>
+            <wp:docPr id="3" name="Picture 3"/>
             <wp:cNvGraphicFramePr>
               <a:graphicFrameLocks xmlns:a="http://schemas.openxmlformats.org/drawingml/2006/main" noChangeAspect="1"/>
             </wp:cNvGraphicFramePr>
@@ -182,7 +136,7 @@
                   <pic:spPr>
                     <a:xfrm>
                       <a:off x="0" y="0"/>
-                      <a:ext cx="5731510" cy="3211195"/>
+                      <a:ext cx="5731510" cy="1333500"/>
                     </a:xfrm>
                     <a:prstGeom prst="rect">
                       <a:avLst/>
@@ -199,18 +153,28 @@
       <w:pPr>
         <w:jc w:val="center"/>
       </w:pPr>
+      <w:r>
+        <w:t>Senha:Fiap@2025</w:t>
+      </w:r>
     </w:p>
     <w:p>
       <w:pPr>
         <w:jc w:val="center"/>
       </w:pPr>
-      <w:r>
-        <w:lastRenderedPageBreak/>
+    </w:p>
+    <w:p>
+      <w:pPr>
+        <w:jc w:val="center"/>
+      </w:pPr>
+      <w:r>
+        <w:rPr>
+          <w:noProof/>
+        </w:rPr>
         <w:drawing>
-          <wp:inline distT="0" distB="0" distL="0" distR="0" wp14:anchorId="75337EF4" wp14:editId="787DDD4F">
-            <wp:extent cx="5731510" cy="3900805"/>
-            <wp:effectExtent l="0" t="0" r="2540" b="4445"/>
-            <wp:docPr id="5" name="Picture 5"/>
+          <wp:inline distT="0" distB="0" distL="0" distR="0" wp14:anchorId="438B2184" wp14:editId="1D0C27E4">
+            <wp:extent cx="5731510" cy="3211195"/>
+            <wp:effectExtent l="0" t="0" r="2540" b="8255"/>
+            <wp:docPr id="4" name="Picture 4"/>
             <wp:cNvGraphicFramePr>
               <a:graphicFrameLocks xmlns:a="http://schemas.openxmlformats.org/drawingml/2006/main" noChangeAspect="1"/>
             </wp:cNvGraphicFramePr>
@@ -230,7 +194,7 @@
                   <pic:spPr>
                     <a:xfrm>
                       <a:off x="0" y="0"/>
-                      <a:ext cx="5731510" cy="3900805"/>
+                      <a:ext cx="5731510" cy="3211195"/>
                     </a:xfrm>
                     <a:prstGeom prst="rect">
                       <a:avLst/>
@@ -247,12 +211,21 @@
       <w:pPr>
         <w:jc w:val="center"/>
       </w:pPr>
-      <w:r>
+    </w:p>
+    <w:p>
+      <w:pPr>
+        <w:jc w:val="center"/>
+      </w:pPr>
+      <w:r>
+        <w:rPr>
+          <w:noProof/>
+        </w:rPr>
+        <w:lastRenderedPageBreak/>
         <w:drawing>
-          <wp:inline distT="0" distB="0" distL="0" distR="0" wp14:anchorId="1CCEF83E" wp14:editId="2D7F5966">
-            <wp:extent cx="5731510" cy="4456430"/>
-            <wp:effectExtent l="0" t="0" r="2540" b="1270"/>
-            <wp:docPr id="6" name="Picture 6"/>
+          <wp:inline distT="0" distB="0" distL="0" distR="0" wp14:anchorId="75337EF4" wp14:editId="787DDD4F">
+            <wp:extent cx="5731510" cy="3900805"/>
+            <wp:effectExtent l="0" t="0" r="2540" b="4445"/>
+            <wp:docPr id="5" name="Picture 5"/>
             <wp:cNvGraphicFramePr>
               <a:graphicFrameLocks xmlns:a="http://schemas.openxmlformats.org/drawingml/2006/main" noChangeAspect="1"/>
             </wp:cNvGraphicFramePr>
@@ -272,7 +245,7 @@
                   <pic:spPr>
                     <a:xfrm>
                       <a:off x="0" y="0"/>
-                      <a:ext cx="5731510" cy="4456430"/>
+                      <a:ext cx="5731510" cy="3900805"/>
                     </a:xfrm>
                     <a:prstGeom prst="rect">
                       <a:avLst/>
@@ -289,26 +262,15 @@
       <w:pPr>
         <w:jc w:val="center"/>
       </w:pPr>
-    </w:p>
-    <w:p>
-      <w:pPr>
-        <w:jc w:val="center"/>
-        <w:rPr>
-          <w:b/>
-          <w:bCs/>
-        </w:rPr>
-      </w:pPr>
-      <w:r>
-        <w:rPr>
-          <w:b/>
-          <w:bCs/>
-        </w:rPr>
-        <w:lastRenderedPageBreak/>
+      <w:r>
+        <w:rPr>
+          <w:noProof/>
+        </w:rPr>
         <w:drawing>
-          <wp:inline distT="0" distB="0" distL="0" distR="0" wp14:anchorId="4C9BBCD9" wp14:editId="5582B6C5">
-            <wp:extent cx="5731510" cy="4951095"/>
-            <wp:effectExtent l="0" t="0" r="2540" b="1905"/>
-            <wp:docPr id="7" name="Picture 7"/>
+          <wp:inline distT="0" distB="0" distL="0" distR="0" wp14:anchorId="1CCEF83E" wp14:editId="2D7F5966">
+            <wp:extent cx="5731510" cy="4456430"/>
+            <wp:effectExtent l="0" t="0" r="2540" b="1270"/>
+            <wp:docPr id="6" name="Picture 6"/>
             <wp:cNvGraphicFramePr>
               <a:graphicFrameLocks xmlns:a="http://schemas.openxmlformats.org/drawingml/2006/main" noChangeAspect="1"/>
             </wp:cNvGraphicFramePr>
@@ -328,7 +290,7 @@
                   <pic:spPr>
                     <a:xfrm>
                       <a:off x="0" y="0"/>
-                      <a:ext cx="5731510" cy="4951095"/>
+                      <a:ext cx="5731510" cy="4456430"/>
                     </a:xfrm>
                     <a:prstGeom prst="rect">
                       <a:avLst/>
@@ -344,6 +306,11 @@
     <w:p>
       <w:pPr>
         <w:jc w:val="center"/>
+      </w:pPr>
+    </w:p>
+    <w:p>
+      <w:pPr>
+        <w:jc w:val="center"/>
         <w:rPr>
           <w:b/>
           <w:bCs/>
@@ -353,13 +320,14 @@
         <w:rPr>
           <w:b/>
           <w:bCs/>
+          <w:noProof/>
         </w:rPr>
         <w:lastRenderedPageBreak/>
         <w:drawing>
-          <wp:inline distT="0" distB="0" distL="0" distR="0" wp14:anchorId="0DA34760" wp14:editId="0449D52A">
-            <wp:extent cx="5731510" cy="4338955"/>
-            <wp:effectExtent l="0" t="0" r="2540" b="4445"/>
-            <wp:docPr id="8" name="Picture 8"/>
+          <wp:inline distT="0" distB="0" distL="0" distR="0" wp14:anchorId="4C9BBCD9" wp14:editId="5582B6C5">
+            <wp:extent cx="5731510" cy="4951095"/>
+            <wp:effectExtent l="0" t="0" r="2540" b="1905"/>
+            <wp:docPr id="7" name="Picture 7"/>
             <wp:cNvGraphicFramePr>
               <a:graphicFrameLocks xmlns:a="http://schemas.openxmlformats.org/drawingml/2006/main" noChangeAspect="1"/>
             </wp:cNvGraphicFramePr>
@@ -379,6 +347,58 @@
                   <pic:spPr>
                     <a:xfrm>
                       <a:off x="0" y="0"/>
+                      <a:ext cx="5731510" cy="4951095"/>
+                    </a:xfrm>
+                    <a:prstGeom prst="rect">
+                      <a:avLst/>
+                    </a:prstGeom>
+                  </pic:spPr>
+                </pic:pic>
+              </a:graphicData>
+            </a:graphic>
+          </wp:inline>
+        </w:drawing>
+      </w:r>
+    </w:p>
+    <w:p>
+      <w:pPr>
+        <w:jc w:val="center"/>
+        <w:rPr>
+          <w:b/>
+          <w:bCs/>
+        </w:rPr>
+      </w:pPr>
+      <w:r>
+        <w:rPr>
+          <w:b/>
+          <w:bCs/>
+          <w:noProof/>
+        </w:rPr>
+        <w:lastRenderedPageBreak/>
+        <w:drawing>
+          <wp:inline distT="0" distB="0" distL="0" distR="0" wp14:anchorId="0DA34760" wp14:editId="0449D52A">
+            <wp:extent cx="5731510" cy="4338955"/>
+            <wp:effectExtent l="0" t="0" r="2540" b="4445"/>
+            <wp:docPr id="8" name="Picture 8"/>
+            <wp:cNvGraphicFramePr>
+              <a:graphicFrameLocks xmlns:a="http://schemas.openxmlformats.org/drawingml/2006/main" noChangeAspect="1"/>
+            </wp:cNvGraphicFramePr>
+            <a:graphic xmlns:a="http://schemas.openxmlformats.org/drawingml/2006/main">
+              <a:graphicData uri="http://schemas.openxmlformats.org/drawingml/2006/picture">
+                <pic:pic xmlns:pic="http://schemas.openxmlformats.org/drawingml/2006/picture">
+                  <pic:nvPicPr>
+                    <pic:cNvPr id="1" name=""/>
+                    <pic:cNvPicPr/>
+                  </pic:nvPicPr>
+                  <pic:blipFill>
+                    <a:blip r:embed="rId12"/>
+                    <a:stretch>
+                      <a:fillRect/>
+                    </a:stretch>
+                  </pic:blipFill>
+                  <pic:spPr>
+                    <a:xfrm>
+                      <a:off x="0" y="0"/>
                       <a:ext cx="5731510" cy="4338955"/>
                     </a:xfrm>
                     <a:prstGeom prst="rect">
@@ -401,6 +421,974 @@
         </w:rPr>
       </w:pPr>
     </w:p>
+    <w:p>
+      <w:pPr>
+        <w:jc w:val="center"/>
+        <w:rPr>
+          <w:b/>
+          <w:bCs/>
+        </w:rPr>
+      </w:pPr>
+    </w:p>
+    <w:p>
+      <w:pPr>
+        <w:jc w:val="center"/>
+        <w:rPr>
+          <w:b/>
+          <w:bCs/>
+        </w:rPr>
+      </w:pPr>
+      <w:r>
+        <w:rPr>
+          <w:b/>
+          <w:bCs/>
+        </w:rPr>
+        <w:br w:type="page"/>
+      </w:r>
+    </w:p>
+    <w:p>
+      <w:pPr>
+        <w:jc w:val="center"/>
+        <w:rPr>
+          <w:b/>
+          <w:bCs/>
+        </w:rPr>
+      </w:pPr>
+      <w:r>
+        <w:rPr>
+          <w:b/>
+          <w:bCs/>
+        </w:rPr>
+        <w:lastRenderedPageBreak/>
+        <w:t>RESUMO DA AULA</w:t>
+      </w:r>
+    </w:p>
+    <w:p>
+      <w:pPr>
+        <w:pStyle w:val="NormalWeb"/>
+        <w:rPr>
+          <w:rFonts w:ascii="Arial" w:hAnsi="Arial" w:cs="Arial"/>
+        </w:rPr>
+      </w:pPr>
+      <w:r>
+        <w:rPr>
+          <w:rStyle w:val="Strong"/>
+          <w:rFonts w:ascii="Arial" w:hAnsi="Arial" w:cs="Arial"/>
+          <w:b w:val="0"/>
+          <w:bCs w:val="0"/>
+        </w:rPr>
+        <w:t>AULA 08 – 08</w:t>
+      </w:r>
+      <w:r>
+        <w:rPr>
+          <w:rStyle w:val="Strong"/>
+          <w:rFonts w:ascii="Arial" w:hAnsi="Arial" w:cs="Arial"/>
+        </w:rPr>
+        <w:t xml:space="preserve"> -- </w:t>
+      </w:r>
+      <w:r>
+        <w:rPr>
+          <w:rStyle w:val="Strong"/>
+          <w:rFonts w:ascii="Arial" w:hAnsi="Arial" w:cs="Arial"/>
+        </w:rPr>
+        <w:t>Criando um Banco SQL no Azure (PaaS)</w:t>
+      </w:r>
+    </w:p>
+    <w:p>
+      <w:pPr>
+        <w:pStyle w:val="NormalWeb"/>
+        <w:rPr>
+          <w:rFonts w:ascii="Arial" w:hAnsi="Arial" w:cs="Arial"/>
+        </w:rPr>
+      </w:pPr>
+      <w:r>
+        <w:rPr>
+          <w:rStyle w:val="Strong"/>
+          <w:rFonts w:ascii="Arial" w:hAnsi="Arial" w:cs="Arial"/>
+        </w:rPr>
+        <w:t>1. Conceitos iniciais</w:t>
+      </w:r>
+    </w:p>
+    <w:p>
+      <w:pPr>
+        <w:pStyle w:val="NormalWeb"/>
+        <w:numPr>
+          <w:ilvl w:val="0"/>
+          <w:numId w:val="1"/>
+        </w:numPr>
+        <w:rPr>
+          <w:rFonts w:ascii="Arial" w:hAnsi="Arial" w:cs="Arial"/>
+        </w:rPr>
+      </w:pPr>
+      <w:r>
+        <w:rPr>
+          <w:rFonts w:ascii="Arial" w:hAnsi="Arial" w:cs="Arial"/>
+        </w:rPr>
+        <w:t xml:space="preserve">O </w:t>
+      </w:r>
+      <w:r>
+        <w:rPr>
+          <w:rStyle w:val="Strong"/>
+          <w:rFonts w:ascii="Arial" w:hAnsi="Arial" w:cs="Arial"/>
+        </w:rPr>
+        <w:t>Azure SQL</w:t>
+      </w:r>
+      <w:r>
+        <w:rPr>
+          <w:rFonts w:ascii="Arial" w:hAnsi="Arial" w:cs="Arial"/>
+        </w:rPr>
+        <w:t xml:space="preserve"> é uma família de serviços gerenciados que usam o mecanismo do </w:t>
+      </w:r>
+      <w:r>
+        <w:rPr>
+          <w:rStyle w:val="Strong"/>
+          <w:rFonts w:ascii="Arial" w:hAnsi="Arial" w:cs="Arial"/>
+        </w:rPr>
+        <w:t>SQL Server</w:t>
+      </w:r>
+      <w:r>
+        <w:rPr>
+          <w:rFonts w:ascii="Arial" w:hAnsi="Arial" w:cs="Arial"/>
+        </w:rPr>
+        <w:t xml:space="preserve"> na nuvem.</w:t>
+      </w:r>
+    </w:p>
+    <w:p>
+      <w:pPr>
+        <w:pStyle w:val="NormalWeb"/>
+        <w:numPr>
+          <w:ilvl w:val="0"/>
+          <w:numId w:val="1"/>
+        </w:numPr>
+        <w:rPr>
+          <w:rFonts w:ascii="Arial" w:hAnsi="Arial" w:cs="Arial"/>
+        </w:rPr>
+      </w:pPr>
+      <w:r>
+        <w:rPr>
+          <w:rFonts w:ascii="Arial" w:hAnsi="Arial" w:cs="Arial"/>
+        </w:rPr>
+        <w:t>Modelos de implantação:</w:t>
+      </w:r>
+    </w:p>
+    <w:p>
+      <w:pPr>
+        <w:pStyle w:val="NormalWeb"/>
+        <w:numPr>
+          <w:ilvl w:val="1"/>
+          <w:numId w:val="1"/>
+        </w:numPr>
+        <w:rPr>
+          <w:rFonts w:ascii="Arial" w:hAnsi="Arial" w:cs="Arial"/>
+        </w:rPr>
+      </w:pPr>
+      <w:r>
+        <w:rPr>
+          <w:rStyle w:val="Strong"/>
+          <w:rFonts w:ascii="Arial" w:hAnsi="Arial" w:cs="Arial"/>
+        </w:rPr>
+        <w:t>Banco de Dados Único</w:t>
+      </w:r>
+    </w:p>
+    <w:p>
+      <w:pPr>
+        <w:pStyle w:val="NormalWeb"/>
+        <w:numPr>
+          <w:ilvl w:val="1"/>
+          <w:numId w:val="1"/>
+        </w:numPr>
+        <w:rPr>
+          <w:rFonts w:ascii="Arial" w:hAnsi="Arial" w:cs="Arial"/>
+        </w:rPr>
+      </w:pPr>
+      <w:r>
+        <w:rPr>
+          <w:rStyle w:val="Strong"/>
+          <w:rFonts w:ascii="Arial" w:hAnsi="Arial" w:cs="Arial"/>
+        </w:rPr>
+        <w:t>Instância Gerenciada</w:t>
+      </w:r>
+    </w:p>
+    <w:p>
+      <w:pPr>
+        <w:pStyle w:val="NormalWeb"/>
+        <w:numPr>
+          <w:ilvl w:val="1"/>
+          <w:numId w:val="1"/>
+        </w:numPr>
+        <w:rPr>
+          <w:rFonts w:ascii="Arial" w:hAnsi="Arial" w:cs="Arial"/>
+        </w:rPr>
+      </w:pPr>
+      <w:r>
+        <w:rPr>
+          <w:rStyle w:val="Strong"/>
+          <w:rFonts w:ascii="Arial" w:hAnsi="Arial" w:cs="Arial"/>
+        </w:rPr>
+        <w:t>SQL Server em VM</w:t>
+      </w:r>
+    </w:p>
+    <w:p>
+      <w:pPr>
+        <w:pStyle w:val="NormalWeb"/>
+        <w:numPr>
+          <w:ilvl w:val="1"/>
+          <w:numId w:val="1"/>
+        </w:numPr>
+        <w:rPr>
+          <w:rFonts w:ascii="Arial" w:hAnsi="Arial" w:cs="Arial"/>
+        </w:rPr>
+      </w:pPr>
+      <w:r>
+        <w:rPr>
+          <w:rStyle w:val="Strong"/>
+          <w:rFonts w:ascii="Arial" w:hAnsi="Arial" w:cs="Arial"/>
+        </w:rPr>
+        <w:t>Pool Elástico</w:t>
+      </w:r>
+      <w:r>
+        <w:rPr>
+          <w:rFonts w:ascii="Arial" w:hAnsi="Arial" w:cs="Arial"/>
+        </w:rPr>
+        <w:t xml:space="preserve"> (para compartilhar recursos entre vários bancos).</w:t>
+      </w:r>
+    </w:p>
+    <w:p>
+      <w:pPr>
+        <w:pStyle w:val="NormalWeb"/>
+        <w:numPr>
+          <w:ilvl w:val="0"/>
+          <w:numId w:val="1"/>
+        </w:numPr>
+        <w:rPr>
+          <w:rFonts w:ascii="Arial" w:hAnsi="Arial" w:cs="Arial"/>
+        </w:rPr>
+      </w:pPr>
+      <w:r>
+        <w:rPr>
+          <w:rFonts w:ascii="Arial" w:hAnsi="Arial" w:cs="Arial"/>
+        </w:rPr>
+        <w:t xml:space="preserve">Oferece backups automáticos, restauração point-in-time, </w:t>
+      </w:r>
+      <w:proofErr w:type="spellStart"/>
+      <w:r>
+        <w:rPr>
+          <w:rFonts w:ascii="Arial" w:hAnsi="Arial" w:cs="Arial"/>
+        </w:rPr>
+        <w:t>geo-replicação</w:t>
+      </w:r>
+      <w:proofErr w:type="spellEnd"/>
+      <w:r>
+        <w:rPr>
+          <w:rFonts w:ascii="Arial" w:hAnsi="Arial" w:cs="Arial"/>
+        </w:rPr>
+        <w:t xml:space="preserve"> e </w:t>
+      </w:r>
+      <w:proofErr w:type="spellStart"/>
+      <w:r>
+        <w:rPr>
+          <w:rFonts w:ascii="Arial" w:hAnsi="Arial" w:cs="Arial"/>
+        </w:rPr>
+        <w:t>failover</w:t>
+      </w:r>
+      <w:proofErr w:type="spellEnd"/>
+      <w:r>
+        <w:rPr>
+          <w:rFonts w:ascii="Arial" w:hAnsi="Arial" w:cs="Arial"/>
+        </w:rPr>
+        <w:t>.</w:t>
+      </w:r>
+    </w:p>
+    <w:p>
+      <w:pPr>
+        <w:pStyle w:val="NormalWeb"/>
+        <w:rPr>
+          <w:rFonts w:ascii="Arial" w:hAnsi="Arial" w:cs="Arial"/>
+        </w:rPr>
+      </w:pPr>
+      <w:r>
+        <w:rPr>
+          <w:rStyle w:val="Strong"/>
+          <w:rFonts w:ascii="Arial" w:hAnsi="Arial" w:cs="Arial"/>
+        </w:rPr>
+        <w:t>2. Licenciamento e cobrança</w:t>
+      </w:r>
+    </w:p>
+    <w:p>
+      <w:pPr>
+        <w:pStyle w:val="NormalWeb"/>
+        <w:numPr>
+          <w:ilvl w:val="0"/>
+          <w:numId w:val="2"/>
+        </w:numPr>
+        <w:rPr>
+          <w:rFonts w:ascii="Arial" w:hAnsi="Arial" w:cs="Arial"/>
+        </w:rPr>
+      </w:pPr>
+      <w:r>
+        <w:rPr>
+          <w:rFonts w:ascii="Arial" w:hAnsi="Arial" w:cs="Arial"/>
+        </w:rPr>
+        <w:t>Cobrança por hora, com base na camada de serviço e capacidade escolhida.</w:t>
+      </w:r>
+    </w:p>
+    <w:p>
+      <w:pPr>
+        <w:pStyle w:val="NormalWeb"/>
+        <w:numPr>
+          <w:ilvl w:val="0"/>
+          <w:numId w:val="2"/>
+        </w:numPr>
+        <w:rPr>
+          <w:rFonts w:ascii="Arial" w:hAnsi="Arial" w:cs="Arial"/>
+        </w:rPr>
+      </w:pPr>
+      <w:r>
+        <w:rPr>
+          <w:rFonts w:ascii="Arial" w:hAnsi="Arial" w:cs="Arial"/>
+        </w:rPr>
+        <w:t>Modelos de desempenho:</w:t>
+      </w:r>
+    </w:p>
+    <w:p>
+      <w:pPr>
+        <w:pStyle w:val="NormalWeb"/>
+        <w:numPr>
+          <w:ilvl w:val="1"/>
+          <w:numId w:val="2"/>
+        </w:numPr>
+        <w:rPr>
+          <w:rFonts w:ascii="Arial" w:hAnsi="Arial" w:cs="Arial"/>
+        </w:rPr>
+      </w:pPr>
+      <w:r>
+        <w:rPr>
+          <w:rStyle w:val="Strong"/>
+          <w:rFonts w:ascii="Arial" w:hAnsi="Arial" w:cs="Arial"/>
+        </w:rPr>
+        <w:t>DTU</w:t>
+      </w:r>
+      <w:r>
+        <w:rPr>
+          <w:rFonts w:ascii="Arial" w:hAnsi="Arial" w:cs="Arial"/>
+        </w:rPr>
+        <w:t>: pacotes pré-definidos de CPU, memória e IOPS.</w:t>
+      </w:r>
+    </w:p>
+    <w:p>
+      <w:pPr>
+        <w:pStyle w:val="NormalWeb"/>
+        <w:numPr>
+          <w:ilvl w:val="1"/>
+          <w:numId w:val="2"/>
+        </w:numPr>
+        <w:rPr>
+          <w:rFonts w:ascii="Arial" w:hAnsi="Arial" w:cs="Arial"/>
+        </w:rPr>
+      </w:pPr>
+      <w:proofErr w:type="spellStart"/>
+      <w:r>
+        <w:rPr>
+          <w:rStyle w:val="Strong"/>
+          <w:rFonts w:ascii="Arial" w:hAnsi="Arial" w:cs="Arial"/>
+        </w:rPr>
+        <w:t>vCore</w:t>
+      </w:r>
+      <w:proofErr w:type="spellEnd"/>
+      <w:r>
+        <w:rPr>
+          <w:rFonts w:ascii="Arial" w:hAnsi="Arial" w:cs="Arial"/>
+        </w:rPr>
+        <w:t>: escolha explícita de núcleos virtuais, RAM e armazenamento.</w:t>
+      </w:r>
+    </w:p>
+    <w:p>
+      <w:pPr>
+        <w:pStyle w:val="NormalWeb"/>
+        <w:rPr>
+          <w:rFonts w:ascii="Arial" w:hAnsi="Arial" w:cs="Arial"/>
+        </w:rPr>
+      </w:pPr>
+      <w:r>
+        <w:rPr>
+          <w:rStyle w:val="Strong"/>
+          <w:rFonts w:ascii="Arial" w:hAnsi="Arial" w:cs="Arial"/>
+        </w:rPr>
+        <w:t>3. Passo a passo para criação do Banco de Dados</w:t>
+      </w:r>
+    </w:p>
+    <w:p>
+      <w:pPr>
+        <w:pStyle w:val="NormalWeb"/>
+        <w:numPr>
+          <w:ilvl w:val="0"/>
+          <w:numId w:val="3"/>
+        </w:numPr>
+        <w:rPr>
+          <w:rFonts w:ascii="Arial" w:hAnsi="Arial" w:cs="Arial"/>
+        </w:rPr>
+      </w:pPr>
+      <w:r>
+        <w:rPr>
+          <w:rFonts w:ascii="Arial" w:hAnsi="Arial" w:cs="Arial"/>
+        </w:rPr>
+        <w:t xml:space="preserve">No Portal Azure, selecionar </w:t>
+      </w:r>
+      <w:r>
+        <w:rPr>
+          <w:rStyle w:val="Emphasis"/>
+          <w:rFonts w:ascii="Arial" w:hAnsi="Arial" w:cs="Arial"/>
+        </w:rPr>
+        <w:t>Criar recurso → Banco de Dados SQL</w:t>
+      </w:r>
+      <w:r>
+        <w:rPr>
+          <w:rFonts w:ascii="Arial" w:hAnsi="Arial" w:cs="Arial"/>
+        </w:rPr>
+        <w:t>.</w:t>
+      </w:r>
+    </w:p>
+    <w:p>
+      <w:pPr>
+        <w:pStyle w:val="NormalWeb"/>
+        <w:numPr>
+          <w:ilvl w:val="0"/>
+          <w:numId w:val="3"/>
+        </w:numPr>
+        <w:rPr>
+          <w:rFonts w:ascii="Arial" w:hAnsi="Arial" w:cs="Arial"/>
+        </w:rPr>
+      </w:pPr>
+      <w:r>
+        <w:rPr>
+          <w:rFonts w:ascii="Arial" w:hAnsi="Arial" w:cs="Arial"/>
+        </w:rPr>
+        <w:t>Escolher assinatura e criar/selecionar grupo de recursos.</w:t>
+      </w:r>
+    </w:p>
+    <w:p>
+      <w:pPr>
+        <w:pStyle w:val="NormalWeb"/>
+        <w:numPr>
+          <w:ilvl w:val="0"/>
+          <w:numId w:val="3"/>
+        </w:numPr>
+        <w:rPr>
+          <w:rFonts w:ascii="Arial" w:hAnsi="Arial" w:cs="Arial"/>
+        </w:rPr>
+      </w:pPr>
+      <w:r>
+        <w:rPr>
+          <w:rFonts w:ascii="Arial" w:hAnsi="Arial" w:cs="Arial"/>
+        </w:rPr>
+        <w:t>Definir nome do banco, servidor (nome único, login e senha), região e redundância.</w:t>
+      </w:r>
+    </w:p>
+    <w:p>
+      <w:pPr>
+        <w:pStyle w:val="NormalWeb"/>
+        <w:numPr>
+          <w:ilvl w:val="0"/>
+          <w:numId w:val="3"/>
+        </w:numPr>
+        <w:rPr>
+          <w:rFonts w:ascii="Arial" w:hAnsi="Arial" w:cs="Arial"/>
+        </w:rPr>
+      </w:pPr>
+      <w:r>
+        <w:rPr>
+          <w:rFonts w:ascii="Arial" w:hAnsi="Arial" w:cs="Arial"/>
+        </w:rPr>
+        <w:t xml:space="preserve">Escolher configuração de desempenho (DTU ou </w:t>
+      </w:r>
+      <w:proofErr w:type="spellStart"/>
+      <w:r>
+        <w:rPr>
+          <w:rFonts w:ascii="Arial" w:hAnsi="Arial" w:cs="Arial"/>
+        </w:rPr>
+        <w:t>vCore</w:t>
+      </w:r>
+      <w:proofErr w:type="spellEnd"/>
+      <w:r>
+        <w:rPr>
+          <w:rFonts w:ascii="Arial" w:hAnsi="Arial" w:cs="Arial"/>
+        </w:rPr>
+        <w:t>).</w:t>
+      </w:r>
+    </w:p>
+    <w:p>
+      <w:pPr>
+        <w:pStyle w:val="NormalWeb"/>
+        <w:numPr>
+          <w:ilvl w:val="0"/>
+          <w:numId w:val="3"/>
+        </w:numPr>
+        <w:rPr>
+          <w:rFonts w:ascii="Arial" w:hAnsi="Arial" w:cs="Arial"/>
+        </w:rPr>
+      </w:pPr>
+      <w:r>
+        <w:rPr>
+          <w:rFonts w:ascii="Arial" w:hAnsi="Arial" w:cs="Arial"/>
+        </w:rPr>
+        <w:t>Configurar rede (ponto de extremidade público ou privado) e firewall.</w:t>
+      </w:r>
+    </w:p>
+    <w:p>
+      <w:pPr>
+        <w:pStyle w:val="NormalWeb"/>
+        <w:numPr>
+          <w:ilvl w:val="0"/>
+          <w:numId w:val="3"/>
+        </w:numPr>
+        <w:rPr>
+          <w:rFonts w:ascii="Arial" w:hAnsi="Arial" w:cs="Arial"/>
+        </w:rPr>
+      </w:pPr>
+      <w:r>
+        <w:rPr>
+          <w:rFonts w:ascii="Arial" w:hAnsi="Arial" w:cs="Arial"/>
+        </w:rPr>
+        <w:t>Definir segurança (Azure Defender opcional).</w:t>
+      </w:r>
+    </w:p>
+    <w:p>
+      <w:pPr>
+        <w:pStyle w:val="NormalWeb"/>
+        <w:numPr>
+          <w:ilvl w:val="0"/>
+          <w:numId w:val="3"/>
+        </w:numPr>
+        <w:rPr>
+          <w:rFonts w:ascii="Arial" w:hAnsi="Arial" w:cs="Arial"/>
+        </w:rPr>
+      </w:pPr>
+      <w:r>
+        <w:rPr>
+          <w:rFonts w:ascii="Arial" w:hAnsi="Arial" w:cs="Arial"/>
+        </w:rPr>
+        <w:t>Criar o banco (em branco ou com dados existentes).</w:t>
+      </w:r>
+    </w:p>
+    <w:p>
+      <w:pPr>
+        <w:pStyle w:val="NormalWeb"/>
+        <w:numPr>
+          <w:ilvl w:val="0"/>
+          <w:numId w:val="3"/>
+        </w:numPr>
+        <w:rPr>
+          <w:rFonts w:ascii="Arial" w:hAnsi="Arial" w:cs="Arial"/>
+        </w:rPr>
+      </w:pPr>
+      <w:r>
+        <w:rPr>
+          <w:rFonts w:ascii="Arial" w:hAnsi="Arial" w:cs="Arial"/>
+        </w:rPr>
+        <w:t>Aplicar rótulos e revisar antes de confirmar.</w:t>
+      </w:r>
+    </w:p>
+    <w:p>
+      <w:pPr>
+        <w:pStyle w:val="NormalWeb"/>
+        <w:rPr>
+          <w:rFonts w:ascii="Arial" w:hAnsi="Arial" w:cs="Arial"/>
+        </w:rPr>
+      </w:pPr>
+      <w:r>
+        <w:rPr>
+          <w:rStyle w:val="Strong"/>
+          <w:rFonts w:ascii="Arial" w:hAnsi="Arial" w:cs="Arial"/>
+        </w:rPr>
+        <w:t>4. Operações no Banco criado</w:t>
+      </w:r>
+    </w:p>
+    <w:p>
+      <w:pPr>
+        <w:pStyle w:val="NormalWeb"/>
+        <w:numPr>
+          <w:ilvl w:val="0"/>
+          <w:numId w:val="4"/>
+        </w:numPr>
+        <w:rPr>
+          <w:rFonts w:ascii="Arial" w:hAnsi="Arial" w:cs="Arial"/>
+        </w:rPr>
+      </w:pPr>
+      <w:r>
+        <w:rPr>
+          <w:rFonts w:ascii="Arial" w:hAnsi="Arial" w:cs="Arial"/>
+        </w:rPr>
+        <w:t xml:space="preserve">Acesso via </w:t>
+      </w:r>
+      <w:r>
+        <w:rPr>
+          <w:rStyle w:val="Strong"/>
+          <w:rFonts w:ascii="Arial" w:hAnsi="Arial" w:cs="Arial"/>
+        </w:rPr>
+        <w:t>Editor de Consultas</w:t>
+      </w:r>
+      <w:r>
+        <w:rPr>
+          <w:rFonts w:ascii="Arial" w:hAnsi="Arial" w:cs="Arial"/>
+        </w:rPr>
+        <w:t xml:space="preserve"> no portal:</w:t>
+      </w:r>
+    </w:p>
+    <w:p>
+      <w:pPr>
+        <w:pStyle w:val="NormalWeb"/>
+        <w:numPr>
+          <w:ilvl w:val="1"/>
+          <w:numId w:val="4"/>
+        </w:numPr>
+        <w:rPr>
+          <w:rFonts w:ascii="Arial" w:hAnsi="Arial" w:cs="Arial"/>
+        </w:rPr>
+      </w:pPr>
+      <w:r>
+        <w:rPr>
+          <w:rFonts w:ascii="Arial" w:hAnsi="Arial" w:cs="Arial"/>
+        </w:rPr>
+        <w:t>Executar comandos SQL (</w:t>
+      </w:r>
+      <w:r>
+        <w:rPr>
+          <w:rStyle w:val="HTMLCode"/>
+          <w:rFonts w:ascii="Arial" w:hAnsi="Arial" w:cs="Arial"/>
+        </w:rPr>
+        <w:t xml:space="preserve">SELECT * FROM </w:t>
+      </w:r>
+      <w:proofErr w:type="spellStart"/>
+      <w:proofErr w:type="gramStart"/>
+      <w:r>
+        <w:rPr>
+          <w:rStyle w:val="HTMLCode"/>
+          <w:rFonts w:ascii="Arial" w:hAnsi="Arial" w:cs="Arial"/>
+        </w:rPr>
+        <w:t>sys.databases</w:t>
+      </w:r>
+      <w:proofErr w:type="spellEnd"/>
+      <w:r>
+        <w:rPr>
+          <w:rStyle w:val="HTMLCode"/>
+          <w:rFonts w:ascii="Arial" w:hAnsi="Arial" w:cs="Arial"/>
+        </w:rPr>
+        <w:t>;</w:t>
+      </w:r>
+      <w:r>
+        <w:rPr>
+          <w:rFonts w:ascii="Arial" w:hAnsi="Arial" w:cs="Arial"/>
+        </w:rPr>
+        <w:t>,</w:t>
+      </w:r>
+      <w:proofErr w:type="gramEnd"/>
+      <w:r>
+        <w:rPr>
+          <w:rFonts w:ascii="Arial" w:hAnsi="Arial" w:cs="Arial"/>
+        </w:rPr>
+        <w:t xml:space="preserve"> </w:t>
+      </w:r>
+      <w:r>
+        <w:rPr>
+          <w:rStyle w:val="HTMLCode"/>
+          <w:rFonts w:ascii="Arial" w:hAnsi="Arial" w:cs="Arial"/>
+        </w:rPr>
+        <w:t>GETDATE()</w:t>
+      </w:r>
+      <w:r>
+        <w:rPr>
+          <w:rFonts w:ascii="Arial" w:hAnsi="Arial" w:cs="Arial"/>
+        </w:rPr>
+        <w:t>).</w:t>
+      </w:r>
+    </w:p>
+    <w:p>
+      <w:pPr>
+        <w:pStyle w:val="NormalWeb"/>
+        <w:numPr>
+          <w:ilvl w:val="1"/>
+          <w:numId w:val="4"/>
+        </w:numPr>
+        <w:rPr>
+          <w:rFonts w:ascii="Arial" w:hAnsi="Arial" w:cs="Arial"/>
+        </w:rPr>
+      </w:pPr>
+      <w:r>
+        <w:rPr>
+          <w:rFonts w:ascii="Arial" w:hAnsi="Arial" w:cs="Arial"/>
+        </w:rPr>
+        <w:t>Trabalhar com fuso horário (UTC x horário do Brasil).</w:t>
+      </w:r>
+    </w:p>
+    <w:p>
+      <w:pPr>
+        <w:pStyle w:val="NormalWeb"/>
+        <w:numPr>
+          <w:ilvl w:val="0"/>
+          <w:numId w:val="4"/>
+        </w:numPr>
+        <w:rPr>
+          <w:rFonts w:ascii="Arial" w:hAnsi="Arial" w:cs="Arial"/>
+        </w:rPr>
+      </w:pPr>
+      <w:r>
+        <w:rPr>
+          <w:rFonts w:ascii="Arial" w:hAnsi="Arial" w:cs="Arial"/>
+        </w:rPr>
+        <w:t>Criação de objetos (tabelas e dados) com scripts fornecidos.</w:t>
+      </w:r>
+    </w:p>
+    <w:p>
+      <w:pPr>
+        <w:pStyle w:val="NormalWeb"/>
+        <w:numPr>
+          <w:ilvl w:val="0"/>
+          <w:numId w:val="4"/>
+        </w:numPr>
+        <w:rPr>
+          <w:rFonts w:ascii="Arial" w:hAnsi="Arial" w:cs="Arial"/>
+        </w:rPr>
+      </w:pPr>
+      <w:r>
+        <w:rPr>
+          <w:rFonts w:ascii="Arial" w:hAnsi="Arial" w:cs="Arial"/>
+        </w:rPr>
+        <w:t>Exportar e salvar resultados de consultas.</w:t>
+      </w:r>
+    </w:p>
+    <w:p>
+      <w:pPr>
+        <w:pStyle w:val="NormalWeb"/>
+        <w:rPr>
+          <w:rFonts w:ascii="Arial" w:hAnsi="Arial" w:cs="Arial"/>
+        </w:rPr>
+      </w:pPr>
+      <w:r>
+        <w:rPr>
+          <w:rStyle w:val="Strong"/>
+          <w:rFonts w:ascii="Arial" w:hAnsi="Arial" w:cs="Arial"/>
+        </w:rPr>
+        <w:t>5. Acesso externo</w:t>
+      </w:r>
+    </w:p>
+    <w:p>
+      <w:pPr>
+        <w:pStyle w:val="NormalWeb"/>
+        <w:numPr>
+          <w:ilvl w:val="0"/>
+          <w:numId w:val="5"/>
+        </w:numPr>
+        <w:rPr>
+          <w:rFonts w:ascii="Arial" w:hAnsi="Arial" w:cs="Arial"/>
+          <w:lang w:val="en-US"/>
+        </w:rPr>
+      </w:pPr>
+      <w:r>
+        <w:rPr>
+          <w:rStyle w:val="Strong"/>
+          <w:rFonts w:ascii="Arial" w:hAnsi="Arial" w:cs="Arial"/>
+          <w:lang w:val="en-US"/>
+        </w:rPr>
+        <w:t>Windows</w:t>
+      </w:r>
+      <w:r>
+        <w:rPr>
+          <w:rFonts w:ascii="Arial" w:hAnsi="Arial" w:cs="Arial"/>
+          <w:lang w:val="en-US"/>
+        </w:rPr>
+        <w:t>: SQL Server Management Studio (SSMS).</w:t>
+      </w:r>
+    </w:p>
+    <w:p>
+      <w:pPr>
+        <w:pStyle w:val="NormalWeb"/>
+        <w:numPr>
+          <w:ilvl w:val="0"/>
+          <w:numId w:val="5"/>
+        </w:numPr>
+        <w:rPr>
+          <w:rFonts w:ascii="Arial" w:hAnsi="Arial" w:cs="Arial"/>
+        </w:rPr>
+      </w:pPr>
+      <w:r>
+        <w:rPr>
+          <w:rStyle w:val="Strong"/>
+          <w:rFonts w:ascii="Arial" w:hAnsi="Arial" w:cs="Arial"/>
+        </w:rPr>
+        <w:t>Mac/Linux</w:t>
+      </w:r>
+      <w:r>
+        <w:rPr>
+          <w:rFonts w:ascii="Arial" w:hAnsi="Arial" w:cs="Arial"/>
+        </w:rPr>
+        <w:t>: Azure Data Studio.</w:t>
+      </w:r>
+    </w:p>
+    <w:p>
+      <w:pPr>
+        <w:pStyle w:val="NormalWeb"/>
+        <w:numPr>
+          <w:ilvl w:val="0"/>
+          <w:numId w:val="5"/>
+        </w:numPr>
+        <w:rPr>
+          <w:rFonts w:ascii="Arial" w:hAnsi="Arial" w:cs="Arial"/>
+        </w:rPr>
+      </w:pPr>
+      <w:r>
+        <w:rPr>
+          <w:rFonts w:ascii="Arial" w:hAnsi="Arial" w:cs="Arial"/>
+        </w:rPr>
+        <w:t>Conexão com nome do servidor, autenticação SQL Server e credenciais criadas.</w:t>
+      </w:r>
+    </w:p>
+    <w:p>
+      <w:pPr>
+        <w:pStyle w:val="NormalWeb"/>
+        <w:rPr>
+          <w:rFonts w:ascii="Arial" w:hAnsi="Arial" w:cs="Arial"/>
+        </w:rPr>
+      </w:pPr>
+      <w:r>
+        <w:rPr>
+          <w:rStyle w:val="Strong"/>
+          <w:rFonts w:ascii="Arial" w:hAnsi="Arial" w:cs="Arial"/>
+        </w:rPr>
+        <w:lastRenderedPageBreak/>
+        <w:t>6. Recursos avançados</w:t>
+      </w:r>
+    </w:p>
+    <w:p>
+      <w:pPr>
+        <w:pStyle w:val="NormalWeb"/>
+        <w:numPr>
+          <w:ilvl w:val="0"/>
+          <w:numId w:val="6"/>
+        </w:numPr>
+        <w:rPr>
+          <w:rFonts w:ascii="Arial" w:hAnsi="Arial" w:cs="Arial"/>
+        </w:rPr>
+      </w:pPr>
+      <w:r>
+        <w:rPr>
+          <w:rStyle w:val="Strong"/>
+          <w:rFonts w:ascii="Arial" w:hAnsi="Arial" w:cs="Arial"/>
+        </w:rPr>
+        <w:t>Replicação geográfica</w:t>
+      </w:r>
+      <w:r>
+        <w:rPr>
+          <w:rFonts w:ascii="Arial" w:hAnsi="Arial" w:cs="Arial"/>
+        </w:rPr>
+        <w:t>: criar cópias do banco em outro datacenter.</w:t>
+      </w:r>
+    </w:p>
+    <w:p>
+      <w:pPr>
+        <w:pStyle w:val="NormalWeb"/>
+        <w:numPr>
+          <w:ilvl w:val="0"/>
+          <w:numId w:val="6"/>
+        </w:numPr>
+        <w:rPr>
+          <w:rFonts w:ascii="Arial" w:hAnsi="Arial" w:cs="Arial"/>
+        </w:rPr>
+      </w:pPr>
+      <w:r>
+        <w:rPr>
+          <w:rStyle w:val="Strong"/>
+          <w:rFonts w:ascii="Arial" w:hAnsi="Arial" w:cs="Arial"/>
+        </w:rPr>
+        <w:t xml:space="preserve">Grupos de </w:t>
+      </w:r>
+      <w:proofErr w:type="spellStart"/>
+      <w:r>
+        <w:rPr>
+          <w:rStyle w:val="Strong"/>
+          <w:rFonts w:ascii="Arial" w:hAnsi="Arial" w:cs="Arial"/>
+        </w:rPr>
+        <w:t>Failover</w:t>
+      </w:r>
+      <w:proofErr w:type="spellEnd"/>
+      <w:r>
+        <w:rPr>
+          <w:rFonts w:ascii="Arial" w:hAnsi="Arial" w:cs="Arial"/>
+        </w:rPr>
+        <w:t>: gerenciar replicação e troca automática de banco primário.</w:t>
+      </w:r>
+    </w:p>
+    <w:p>
+      <w:pPr>
+        <w:pStyle w:val="NormalWeb"/>
+        <w:numPr>
+          <w:ilvl w:val="0"/>
+          <w:numId w:val="6"/>
+        </w:numPr>
+        <w:rPr>
+          <w:rFonts w:ascii="Arial" w:hAnsi="Arial" w:cs="Arial"/>
+        </w:rPr>
+      </w:pPr>
+      <w:r>
+        <w:rPr>
+          <w:rStyle w:val="Strong"/>
+          <w:rFonts w:ascii="Arial" w:hAnsi="Arial" w:cs="Arial"/>
+        </w:rPr>
+        <w:t>Política de retenção de backup</w:t>
+      </w:r>
+      <w:r>
+        <w:rPr>
+          <w:rFonts w:ascii="Arial" w:hAnsi="Arial" w:cs="Arial"/>
+        </w:rPr>
+        <w:t>: definir tempo de guarda e visualizar backups disponíveis.</w:t>
+      </w:r>
+    </w:p>
+    <w:p>
+      <w:pPr>
+        <w:pStyle w:val="NormalWeb"/>
+        <w:numPr>
+          <w:ilvl w:val="0"/>
+          <w:numId w:val="6"/>
+        </w:numPr>
+        <w:rPr>
+          <w:rFonts w:ascii="Arial" w:hAnsi="Arial" w:cs="Arial"/>
+        </w:rPr>
+      </w:pPr>
+      <w:r>
+        <w:rPr>
+          <w:rStyle w:val="Strong"/>
+          <w:rFonts w:ascii="Arial" w:hAnsi="Arial" w:cs="Arial"/>
+        </w:rPr>
+        <w:t>Segurança</w:t>
+      </w:r>
+      <w:r>
+        <w:rPr>
+          <w:rFonts w:ascii="Arial" w:hAnsi="Arial" w:cs="Arial"/>
+        </w:rPr>
+        <w:t xml:space="preserve">: gerenciar </w:t>
+      </w:r>
+      <w:proofErr w:type="spellStart"/>
+      <w:r>
+        <w:rPr>
+          <w:rFonts w:ascii="Arial" w:hAnsi="Arial" w:cs="Arial"/>
+        </w:rPr>
+        <w:t>IPs</w:t>
+      </w:r>
+      <w:proofErr w:type="spellEnd"/>
+      <w:r>
+        <w:rPr>
+          <w:rFonts w:ascii="Arial" w:hAnsi="Arial" w:cs="Arial"/>
+        </w:rPr>
+        <w:t xml:space="preserve"> e regras de firewall após a criação.</w:t>
+      </w:r>
+    </w:p>
+    <w:p>
+      <w:pPr>
+        <w:rPr>
+          <w:b/>
+          <w:bCs/>
+        </w:rPr>
+      </w:pPr>
+    </w:p>
     <w:sectPr>
       <w:pgSz w:w="11906" w:h="16838"/>
       <w:pgMar w:top="1440" w:right="1440" w:bottom="1440" w:left="1440" w:header="720" w:footer="720" w:gutter="0"/>
@@ -409,6 +1397,887 @@
     </w:sectPr>
   </w:body>
 </w:document>
+</file>
+
+<file path=word/numbering.xml><?xml version="1.0" encoding="utf-8"?>
+<w:numbering xmlns:wpc="http://schemas.microsoft.com/office/word/2010/wordprocessingCanvas" xmlns:cx="http://schemas.microsoft.com/office/drawing/2014/chartex" xmlns:cx1="http://schemas.microsoft.com/office/drawing/2015/9/8/chartex" xmlns:cx2="http://schemas.microsoft.com/office/drawing/2015/10/21/chartex" xmlns:cx3="http://schemas.microsoft.com/office/drawing/2016/5/9/chartex" xmlns:cx4="http://schemas.microsoft.com/office/drawing/2016/5/10/chartex" xmlns:cx5="http://schemas.microsoft.com/office/drawing/2016/5/11/chartex" xmlns:cx6="http://schemas.microsoft.com/office/drawing/2016/5/12/chartex" xmlns:cx7="http://schemas.microsoft.com/office/drawing/2016/5/13/chartex" xmlns:cx8="http://schemas.microsoft.com/office/drawing/2016/5/14/chartex" xmlns:mc="http://schemas.openxmlformats.org/markup-compatibility/2006" xmlns:aink="http://schemas.microsoft.com/office/drawing/2016/ink" xmlns:am3d="http://schemas.microsoft.com/office/drawing/2017/model3d" xmlns:o="urn:schemas-microsoft-com:office:office" xmlns:r="http://schemas.openxmlformats.org/officeDocument/2006/relationships" xmlns:m="http://schemas.openxmlformats.org/officeDocument/2006/math" xmlns:v="urn:schemas-microsoft-com:vml" xmlns:wp14="http://schemas.microsoft.com/office/word/2010/wordprocessingDrawing" xmlns:wp="http://schemas.openxmlformats.org/drawingml/2006/wordprocessingDrawing" xmlns:w10="urn:schemas-microsoft-com:office:word" xmlns:w="http://schemas.openxmlformats.org/wordprocessingml/2006/main" xmlns:w14="http://schemas.microsoft.com/office/word/2010/wordml" xmlns:w15="http://schemas.microsoft.com/office/word/2012/wordml" xmlns:w16cex="http://schemas.microsoft.com/office/word/2018/wordml/cex" xmlns:w16cid="http://schemas.microsoft.com/office/word/2016/wordml/cid" xmlns:w16="http://schemas.microsoft.com/office/word/2018/wordml" xmlns:w16sdtdh="http://schemas.microsoft.com/office/word/2020/wordml/sdtdatahash" xmlns:w16se="http://schemas.microsoft.com/office/word/2015/wordml/symex" xmlns:wpg="http://schemas.microsoft.com/office/word/2010/wordprocessingGroup" xmlns:wpi="http://schemas.microsoft.com/office/word/2010/wordprocessingInk" xmlns:wne="http://schemas.microsoft.com/office/word/2006/wordml" xmlns:wps="http://schemas.microsoft.com/office/word/2010/wordprocessingShape" mc:Ignorable="w14 w15 w16se w16cid w16 w16cex w16sdtdh wp14">
+  <w:abstractNum w:abstractNumId="0" w15:restartNumberingAfterBreak="0">
+    <w:nsid w:val="1DCD6C08"/>
+    <w:multiLevelType w:val="multilevel"/>
+    <w:tmpl w:val="A050AD26"/>
+    <w:lvl w:ilvl="0">
+      <w:start w:val="1"/>
+      <w:numFmt w:val="bullet"/>
+      <w:lvlText w:val=""/>
+      <w:lvlJc w:val="left"/>
+      <w:pPr>
+        <w:tabs>
+          <w:tab w:val="num" w:pos="720"/>
+        </w:tabs>
+        <w:ind w:left="720" w:hanging="360"/>
+      </w:pPr>
+      <w:rPr>
+        <w:rFonts w:ascii="Symbol" w:hAnsi="Symbol" w:hint="default"/>
+        <w:sz w:val="20"/>
+      </w:rPr>
+    </w:lvl>
+    <w:lvl w:ilvl="1" w:tentative="1">
+      <w:start w:val="1"/>
+      <w:numFmt w:val="bullet"/>
+      <w:lvlText w:val="o"/>
+      <w:lvlJc w:val="left"/>
+      <w:pPr>
+        <w:tabs>
+          <w:tab w:val="num" w:pos="1440"/>
+        </w:tabs>
+        <w:ind w:left="1440" w:hanging="360"/>
+      </w:pPr>
+      <w:rPr>
+        <w:rFonts w:ascii="Courier New" w:hAnsi="Courier New" w:hint="default"/>
+        <w:sz w:val="20"/>
+      </w:rPr>
+    </w:lvl>
+    <w:lvl w:ilvl="2" w:tentative="1">
+      <w:start w:val="1"/>
+      <w:numFmt w:val="bullet"/>
+      <w:lvlText w:val=""/>
+      <w:lvlJc w:val="left"/>
+      <w:pPr>
+        <w:tabs>
+          <w:tab w:val="num" w:pos="2160"/>
+        </w:tabs>
+        <w:ind w:left="2160" w:hanging="360"/>
+      </w:pPr>
+      <w:rPr>
+        <w:rFonts w:ascii="Wingdings" w:hAnsi="Wingdings" w:hint="default"/>
+        <w:sz w:val="20"/>
+      </w:rPr>
+    </w:lvl>
+    <w:lvl w:ilvl="3" w:tentative="1">
+      <w:start w:val="1"/>
+      <w:numFmt w:val="bullet"/>
+      <w:lvlText w:val=""/>
+      <w:lvlJc w:val="left"/>
+      <w:pPr>
+        <w:tabs>
+          <w:tab w:val="num" w:pos="2880"/>
+        </w:tabs>
+        <w:ind w:left="2880" w:hanging="360"/>
+      </w:pPr>
+      <w:rPr>
+        <w:rFonts w:ascii="Wingdings" w:hAnsi="Wingdings" w:hint="default"/>
+        <w:sz w:val="20"/>
+      </w:rPr>
+    </w:lvl>
+    <w:lvl w:ilvl="4" w:tentative="1">
+      <w:start w:val="1"/>
+      <w:numFmt w:val="bullet"/>
+      <w:lvlText w:val=""/>
+      <w:lvlJc w:val="left"/>
+      <w:pPr>
+        <w:tabs>
+          <w:tab w:val="num" w:pos="3600"/>
+        </w:tabs>
+        <w:ind w:left="3600" w:hanging="360"/>
+      </w:pPr>
+      <w:rPr>
+        <w:rFonts w:ascii="Wingdings" w:hAnsi="Wingdings" w:hint="default"/>
+        <w:sz w:val="20"/>
+      </w:rPr>
+    </w:lvl>
+    <w:lvl w:ilvl="5" w:tentative="1">
+      <w:start w:val="1"/>
+      <w:numFmt w:val="bullet"/>
+      <w:lvlText w:val=""/>
+      <w:lvlJc w:val="left"/>
+      <w:pPr>
+        <w:tabs>
+          <w:tab w:val="num" w:pos="4320"/>
+        </w:tabs>
+        <w:ind w:left="4320" w:hanging="360"/>
+      </w:pPr>
+      <w:rPr>
+        <w:rFonts w:ascii="Wingdings" w:hAnsi="Wingdings" w:hint="default"/>
+        <w:sz w:val="20"/>
+      </w:rPr>
+    </w:lvl>
+    <w:lvl w:ilvl="6" w:tentative="1">
+      <w:start w:val="1"/>
+      <w:numFmt w:val="bullet"/>
+      <w:lvlText w:val=""/>
+      <w:lvlJc w:val="left"/>
+      <w:pPr>
+        <w:tabs>
+          <w:tab w:val="num" w:pos="5040"/>
+        </w:tabs>
+        <w:ind w:left="5040" w:hanging="360"/>
+      </w:pPr>
+      <w:rPr>
+        <w:rFonts w:ascii="Wingdings" w:hAnsi="Wingdings" w:hint="default"/>
+        <w:sz w:val="20"/>
+      </w:rPr>
+    </w:lvl>
+    <w:lvl w:ilvl="7" w:tentative="1">
+      <w:start w:val="1"/>
+      <w:numFmt w:val="bullet"/>
+      <w:lvlText w:val=""/>
+      <w:lvlJc w:val="left"/>
+      <w:pPr>
+        <w:tabs>
+          <w:tab w:val="num" w:pos="5760"/>
+        </w:tabs>
+        <w:ind w:left="5760" w:hanging="360"/>
+      </w:pPr>
+      <w:rPr>
+        <w:rFonts w:ascii="Wingdings" w:hAnsi="Wingdings" w:hint="default"/>
+        <w:sz w:val="20"/>
+      </w:rPr>
+    </w:lvl>
+    <w:lvl w:ilvl="8" w:tentative="1">
+      <w:start w:val="1"/>
+      <w:numFmt w:val="bullet"/>
+      <w:lvlText w:val=""/>
+      <w:lvlJc w:val="left"/>
+      <w:pPr>
+        <w:tabs>
+          <w:tab w:val="num" w:pos="6480"/>
+        </w:tabs>
+        <w:ind w:left="6480" w:hanging="360"/>
+      </w:pPr>
+      <w:rPr>
+        <w:rFonts w:ascii="Wingdings" w:hAnsi="Wingdings" w:hint="default"/>
+        <w:sz w:val="20"/>
+      </w:rPr>
+    </w:lvl>
+  </w:abstractNum>
+  <w:abstractNum w:abstractNumId="1" w15:restartNumberingAfterBreak="0">
+    <w:nsid w:val="2C6F5697"/>
+    <w:multiLevelType w:val="multilevel"/>
+    <w:tmpl w:val="336C0FDA"/>
+    <w:lvl w:ilvl="0">
+      <w:start w:val="1"/>
+      <w:numFmt w:val="bullet"/>
+      <w:lvlText w:val=""/>
+      <w:lvlJc w:val="left"/>
+      <w:pPr>
+        <w:tabs>
+          <w:tab w:val="num" w:pos="720"/>
+        </w:tabs>
+        <w:ind w:left="720" w:hanging="360"/>
+      </w:pPr>
+      <w:rPr>
+        <w:rFonts w:ascii="Symbol" w:hAnsi="Symbol" w:hint="default"/>
+        <w:sz w:val="20"/>
+      </w:rPr>
+    </w:lvl>
+    <w:lvl w:ilvl="1">
+      <w:start w:val="1"/>
+      <w:numFmt w:val="bullet"/>
+      <w:lvlText w:val="o"/>
+      <w:lvlJc w:val="left"/>
+      <w:pPr>
+        <w:tabs>
+          <w:tab w:val="num" w:pos="1440"/>
+        </w:tabs>
+        <w:ind w:left="1440" w:hanging="360"/>
+      </w:pPr>
+      <w:rPr>
+        <w:rFonts w:ascii="Courier New" w:hAnsi="Courier New" w:hint="default"/>
+        <w:sz w:val="20"/>
+      </w:rPr>
+    </w:lvl>
+    <w:lvl w:ilvl="2" w:tentative="1">
+      <w:start w:val="1"/>
+      <w:numFmt w:val="bullet"/>
+      <w:lvlText w:val=""/>
+      <w:lvlJc w:val="left"/>
+      <w:pPr>
+        <w:tabs>
+          <w:tab w:val="num" w:pos="2160"/>
+        </w:tabs>
+        <w:ind w:left="2160" w:hanging="360"/>
+      </w:pPr>
+      <w:rPr>
+        <w:rFonts w:ascii="Wingdings" w:hAnsi="Wingdings" w:hint="default"/>
+        <w:sz w:val="20"/>
+      </w:rPr>
+    </w:lvl>
+    <w:lvl w:ilvl="3" w:tentative="1">
+      <w:start w:val="1"/>
+      <w:numFmt w:val="bullet"/>
+      <w:lvlText w:val=""/>
+      <w:lvlJc w:val="left"/>
+      <w:pPr>
+        <w:tabs>
+          <w:tab w:val="num" w:pos="2880"/>
+        </w:tabs>
+        <w:ind w:left="2880" w:hanging="360"/>
+      </w:pPr>
+      <w:rPr>
+        <w:rFonts w:ascii="Wingdings" w:hAnsi="Wingdings" w:hint="default"/>
+        <w:sz w:val="20"/>
+      </w:rPr>
+    </w:lvl>
+    <w:lvl w:ilvl="4" w:tentative="1">
+      <w:start w:val="1"/>
+      <w:numFmt w:val="bullet"/>
+      <w:lvlText w:val=""/>
+      <w:lvlJc w:val="left"/>
+      <w:pPr>
+        <w:tabs>
+          <w:tab w:val="num" w:pos="3600"/>
+        </w:tabs>
+        <w:ind w:left="3600" w:hanging="360"/>
+      </w:pPr>
+      <w:rPr>
+        <w:rFonts w:ascii="Wingdings" w:hAnsi="Wingdings" w:hint="default"/>
+        <w:sz w:val="20"/>
+      </w:rPr>
+    </w:lvl>
+    <w:lvl w:ilvl="5" w:tentative="1">
+      <w:start w:val="1"/>
+      <w:numFmt w:val="bullet"/>
+      <w:lvlText w:val=""/>
+      <w:lvlJc w:val="left"/>
+      <w:pPr>
+        <w:tabs>
+          <w:tab w:val="num" w:pos="4320"/>
+        </w:tabs>
+        <w:ind w:left="4320" w:hanging="360"/>
+      </w:pPr>
+      <w:rPr>
+        <w:rFonts w:ascii="Wingdings" w:hAnsi="Wingdings" w:hint="default"/>
+        <w:sz w:val="20"/>
+      </w:rPr>
+    </w:lvl>
+    <w:lvl w:ilvl="6" w:tentative="1">
+      <w:start w:val="1"/>
+      <w:numFmt w:val="bullet"/>
+      <w:lvlText w:val=""/>
+      <w:lvlJc w:val="left"/>
+      <w:pPr>
+        <w:tabs>
+          <w:tab w:val="num" w:pos="5040"/>
+        </w:tabs>
+        <w:ind w:left="5040" w:hanging="360"/>
+      </w:pPr>
+      <w:rPr>
+        <w:rFonts w:ascii="Wingdings" w:hAnsi="Wingdings" w:hint="default"/>
+        <w:sz w:val="20"/>
+      </w:rPr>
+    </w:lvl>
+    <w:lvl w:ilvl="7" w:tentative="1">
+      <w:start w:val="1"/>
+      <w:numFmt w:val="bullet"/>
+      <w:lvlText w:val=""/>
+      <w:lvlJc w:val="left"/>
+      <w:pPr>
+        <w:tabs>
+          <w:tab w:val="num" w:pos="5760"/>
+        </w:tabs>
+        <w:ind w:left="5760" w:hanging="360"/>
+      </w:pPr>
+      <w:rPr>
+        <w:rFonts w:ascii="Wingdings" w:hAnsi="Wingdings" w:hint="default"/>
+        <w:sz w:val="20"/>
+      </w:rPr>
+    </w:lvl>
+    <w:lvl w:ilvl="8" w:tentative="1">
+      <w:start w:val="1"/>
+      <w:numFmt w:val="bullet"/>
+      <w:lvlText w:val=""/>
+      <w:lvlJc w:val="left"/>
+      <w:pPr>
+        <w:tabs>
+          <w:tab w:val="num" w:pos="6480"/>
+        </w:tabs>
+        <w:ind w:left="6480" w:hanging="360"/>
+      </w:pPr>
+      <w:rPr>
+        <w:rFonts w:ascii="Wingdings" w:hAnsi="Wingdings" w:hint="default"/>
+        <w:sz w:val="20"/>
+      </w:rPr>
+    </w:lvl>
+  </w:abstractNum>
+  <w:abstractNum w:abstractNumId="2" w15:restartNumberingAfterBreak="0">
+    <w:nsid w:val="38EA36D6"/>
+    <w:multiLevelType w:val="multilevel"/>
+    <w:tmpl w:val="B76AEAF6"/>
+    <w:lvl w:ilvl="0">
+      <w:start w:val="1"/>
+      <w:numFmt w:val="bullet"/>
+      <w:lvlText w:val=""/>
+      <w:lvlJc w:val="left"/>
+      <w:pPr>
+        <w:tabs>
+          <w:tab w:val="num" w:pos="720"/>
+        </w:tabs>
+        <w:ind w:left="720" w:hanging="360"/>
+      </w:pPr>
+      <w:rPr>
+        <w:rFonts w:ascii="Symbol" w:hAnsi="Symbol" w:hint="default"/>
+        <w:sz w:val="20"/>
+      </w:rPr>
+    </w:lvl>
+    <w:lvl w:ilvl="1">
+      <w:start w:val="1"/>
+      <w:numFmt w:val="bullet"/>
+      <w:lvlText w:val="o"/>
+      <w:lvlJc w:val="left"/>
+      <w:pPr>
+        <w:tabs>
+          <w:tab w:val="num" w:pos="1440"/>
+        </w:tabs>
+        <w:ind w:left="1440" w:hanging="360"/>
+      </w:pPr>
+      <w:rPr>
+        <w:rFonts w:ascii="Courier New" w:hAnsi="Courier New" w:hint="default"/>
+        <w:sz w:val="20"/>
+      </w:rPr>
+    </w:lvl>
+    <w:lvl w:ilvl="2" w:tentative="1">
+      <w:start w:val="1"/>
+      <w:numFmt w:val="bullet"/>
+      <w:lvlText w:val=""/>
+      <w:lvlJc w:val="left"/>
+      <w:pPr>
+        <w:tabs>
+          <w:tab w:val="num" w:pos="2160"/>
+        </w:tabs>
+        <w:ind w:left="2160" w:hanging="360"/>
+      </w:pPr>
+      <w:rPr>
+        <w:rFonts w:ascii="Wingdings" w:hAnsi="Wingdings" w:hint="default"/>
+        <w:sz w:val="20"/>
+      </w:rPr>
+    </w:lvl>
+    <w:lvl w:ilvl="3" w:tentative="1">
+      <w:start w:val="1"/>
+      <w:numFmt w:val="bullet"/>
+      <w:lvlText w:val=""/>
+      <w:lvlJc w:val="left"/>
+      <w:pPr>
+        <w:tabs>
+          <w:tab w:val="num" w:pos="2880"/>
+        </w:tabs>
+        <w:ind w:left="2880" w:hanging="360"/>
+      </w:pPr>
+      <w:rPr>
+        <w:rFonts w:ascii="Wingdings" w:hAnsi="Wingdings" w:hint="default"/>
+        <w:sz w:val="20"/>
+      </w:rPr>
+    </w:lvl>
+    <w:lvl w:ilvl="4" w:tentative="1">
+      <w:start w:val="1"/>
+      <w:numFmt w:val="bullet"/>
+      <w:lvlText w:val=""/>
+      <w:lvlJc w:val="left"/>
+      <w:pPr>
+        <w:tabs>
+          <w:tab w:val="num" w:pos="3600"/>
+        </w:tabs>
+        <w:ind w:left="3600" w:hanging="360"/>
+      </w:pPr>
+      <w:rPr>
+        <w:rFonts w:ascii="Wingdings" w:hAnsi="Wingdings" w:hint="default"/>
+        <w:sz w:val="20"/>
+      </w:rPr>
+    </w:lvl>
+    <w:lvl w:ilvl="5" w:tentative="1">
+      <w:start w:val="1"/>
+      <w:numFmt w:val="bullet"/>
+      <w:lvlText w:val=""/>
+      <w:lvlJc w:val="left"/>
+      <w:pPr>
+        <w:tabs>
+          <w:tab w:val="num" w:pos="4320"/>
+        </w:tabs>
+        <w:ind w:left="4320" w:hanging="360"/>
+      </w:pPr>
+      <w:rPr>
+        <w:rFonts w:ascii="Wingdings" w:hAnsi="Wingdings" w:hint="default"/>
+        <w:sz w:val="20"/>
+      </w:rPr>
+    </w:lvl>
+    <w:lvl w:ilvl="6" w:tentative="1">
+      <w:start w:val="1"/>
+      <w:numFmt w:val="bullet"/>
+      <w:lvlText w:val=""/>
+      <w:lvlJc w:val="left"/>
+      <w:pPr>
+        <w:tabs>
+          <w:tab w:val="num" w:pos="5040"/>
+        </w:tabs>
+        <w:ind w:left="5040" w:hanging="360"/>
+      </w:pPr>
+      <w:rPr>
+        <w:rFonts w:ascii="Wingdings" w:hAnsi="Wingdings" w:hint="default"/>
+        <w:sz w:val="20"/>
+      </w:rPr>
+    </w:lvl>
+    <w:lvl w:ilvl="7" w:tentative="1">
+      <w:start w:val="1"/>
+      <w:numFmt w:val="bullet"/>
+      <w:lvlText w:val=""/>
+      <w:lvlJc w:val="left"/>
+      <w:pPr>
+        <w:tabs>
+          <w:tab w:val="num" w:pos="5760"/>
+        </w:tabs>
+        <w:ind w:left="5760" w:hanging="360"/>
+      </w:pPr>
+      <w:rPr>
+        <w:rFonts w:ascii="Wingdings" w:hAnsi="Wingdings" w:hint="default"/>
+        <w:sz w:val="20"/>
+      </w:rPr>
+    </w:lvl>
+    <w:lvl w:ilvl="8" w:tentative="1">
+      <w:start w:val="1"/>
+      <w:numFmt w:val="bullet"/>
+      <w:lvlText w:val=""/>
+      <w:lvlJc w:val="left"/>
+      <w:pPr>
+        <w:tabs>
+          <w:tab w:val="num" w:pos="6480"/>
+        </w:tabs>
+        <w:ind w:left="6480" w:hanging="360"/>
+      </w:pPr>
+      <w:rPr>
+        <w:rFonts w:ascii="Wingdings" w:hAnsi="Wingdings" w:hint="default"/>
+        <w:sz w:val="20"/>
+      </w:rPr>
+    </w:lvl>
+  </w:abstractNum>
+  <w:abstractNum w:abstractNumId="3" w15:restartNumberingAfterBreak="0">
+    <w:nsid w:val="394310B3"/>
+    <w:multiLevelType w:val="multilevel"/>
+    <w:tmpl w:val="B2F2668E"/>
+    <w:lvl w:ilvl="0">
+      <w:start w:val="1"/>
+      <w:numFmt w:val="decimal"/>
+      <w:lvlText w:val="%1."/>
+      <w:lvlJc w:val="left"/>
+      <w:pPr>
+        <w:tabs>
+          <w:tab w:val="num" w:pos="720"/>
+        </w:tabs>
+        <w:ind w:left="720" w:hanging="360"/>
+      </w:pPr>
+    </w:lvl>
+    <w:lvl w:ilvl="1" w:tentative="1">
+      <w:start w:val="1"/>
+      <w:numFmt w:val="decimal"/>
+      <w:lvlText w:val="%2."/>
+      <w:lvlJc w:val="left"/>
+      <w:pPr>
+        <w:tabs>
+          <w:tab w:val="num" w:pos="1440"/>
+        </w:tabs>
+        <w:ind w:left="1440" w:hanging="360"/>
+      </w:pPr>
+    </w:lvl>
+    <w:lvl w:ilvl="2" w:tentative="1">
+      <w:start w:val="1"/>
+      <w:numFmt w:val="decimal"/>
+      <w:lvlText w:val="%3."/>
+      <w:lvlJc w:val="left"/>
+      <w:pPr>
+        <w:tabs>
+          <w:tab w:val="num" w:pos="2160"/>
+        </w:tabs>
+        <w:ind w:left="2160" w:hanging="360"/>
+      </w:pPr>
+    </w:lvl>
+    <w:lvl w:ilvl="3" w:tentative="1">
+      <w:start w:val="1"/>
+      <w:numFmt w:val="decimal"/>
+      <w:lvlText w:val="%4."/>
+      <w:lvlJc w:val="left"/>
+      <w:pPr>
+        <w:tabs>
+          <w:tab w:val="num" w:pos="2880"/>
+        </w:tabs>
+        <w:ind w:left="2880" w:hanging="360"/>
+      </w:pPr>
+    </w:lvl>
+    <w:lvl w:ilvl="4" w:tentative="1">
+      <w:start w:val="1"/>
+      <w:numFmt w:val="decimal"/>
+      <w:lvlText w:val="%5."/>
+      <w:lvlJc w:val="left"/>
+      <w:pPr>
+        <w:tabs>
+          <w:tab w:val="num" w:pos="3600"/>
+        </w:tabs>
+        <w:ind w:left="3600" w:hanging="360"/>
+      </w:pPr>
+    </w:lvl>
+    <w:lvl w:ilvl="5" w:tentative="1">
+      <w:start w:val="1"/>
+      <w:numFmt w:val="decimal"/>
+      <w:lvlText w:val="%6."/>
+      <w:lvlJc w:val="left"/>
+      <w:pPr>
+        <w:tabs>
+          <w:tab w:val="num" w:pos="4320"/>
+        </w:tabs>
+        <w:ind w:left="4320" w:hanging="360"/>
+      </w:pPr>
+    </w:lvl>
+    <w:lvl w:ilvl="6" w:tentative="1">
+      <w:start w:val="1"/>
+      <w:numFmt w:val="decimal"/>
+      <w:lvlText w:val="%7."/>
+      <w:lvlJc w:val="left"/>
+      <w:pPr>
+        <w:tabs>
+          <w:tab w:val="num" w:pos="5040"/>
+        </w:tabs>
+        <w:ind w:left="5040" w:hanging="360"/>
+      </w:pPr>
+    </w:lvl>
+    <w:lvl w:ilvl="7" w:tentative="1">
+      <w:start w:val="1"/>
+      <w:numFmt w:val="decimal"/>
+      <w:lvlText w:val="%8."/>
+      <w:lvlJc w:val="left"/>
+      <w:pPr>
+        <w:tabs>
+          <w:tab w:val="num" w:pos="5760"/>
+        </w:tabs>
+        <w:ind w:left="5760" w:hanging="360"/>
+      </w:pPr>
+    </w:lvl>
+    <w:lvl w:ilvl="8" w:tentative="1">
+      <w:start w:val="1"/>
+      <w:numFmt w:val="decimal"/>
+      <w:lvlText w:val="%9."/>
+      <w:lvlJc w:val="left"/>
+      <w:pPr>
+        <w:tabs>
+          <w:tab w:val="num" w:pos="6480"/>
+        </w:tabs>
+        <w:ind w:left="6480" w:hanging="360"/>
+      </w:pPr>
+    </w:lvl>
+  </w:abstractNum>
+  <w:abstractNum w:abstractNumId="4" w15:restartNumberingAfterBreak="0">
+    <w:nsid w:val="5F1D2A20"/>
+    <w:multiLevelType w:val="multilevel"/>
+    <w:tmpl w:val="8EF00236"/>
+    <w:lvl w:ilvl="0">
+      <w:start w:val="1"/>
+      <w:numFmt w:val="bullet"/>
+      <w:lvlText w:val=""/>
+      <w:lvlJc w:val="left"/>
+      <w:pPr>
+        <w:tabs>
+          <w:tab w:val="num" w:pos="720"/>
+        </w:tabs>
+        <w:ind w:left="720" w:hanging="360"/>
+      </w:pPr>
+      <w:rPr>
+        <w:rFonts w:ascii="Symbol" w:hAnsi="Symbol" w:hint="default"/>
+        <w:sz w:val="20"/>
+      </w:rPr>
+    </w:lvl>
+    <w:lvl w:ilvl="1" w:tentative="1">
+      <w:start w:val="1"/>
+      <w:numFmt w:val="bullet"/>
+      <w:lvlText w:val="o"/>
+      <w:lvlJc w:val="left"/>
+      <w:pPr>
+        <w:tabs>
+          <w:tab w:val="num" w:pos="1440"/>
+        </w:tabs>
+        <w:ind w:left="1440" w:hanging="360"/>
+      </w:pPr>
+      <w:rPr>
+        <w:rFonts w:ascii="Courier New" w:hAnsi="Courier New" w:hint="default"/>
+        <w:sz w:val="20"/>
+      </w:rPr>
+    </w:lvl>
+    <w:lvl w:ilvl="2" w:tentative="1">
+      <w:start w:val="1"/>
+      <w:numFmt w:val="bullet"/>
+      <w:lvlText w:val=""/>
+      <w:lvlJc w:val="left"/>
+      <w:pPr>
+        <w:tabs>
+          <w:tab w:val="num" w:pos="2160"/>
+        </w:tabs>
+        <w:ind w:left="2160" w:hanging="360"/>
+      </w:pPr>
+      <w:rPr>
+        <w:rFonts w:ascii="Wingdings" w:hAnsi="Wingdings" w:hint="default"/>
+        <w:sz w:val="20"/>
+      </w:rPr>
+    </w:lvl>
+    <w:lvl w:ilvl="3" w:tentative="1">
+      <w:start w:val="1"/>
+      <w:numFmt w:val="bullet"/>
+      <w:lvlText w:val=""/>
+      <w:lvlJc w:val="left"/>
+      <w:pPr>
+        <w:tabs>
+          <w:tab w:val="num" w:pos="2880"/>
+        </w:tabs>
+        <w:ind w:left="2880" w:hanging="360"/>
+      </w:pPr>
+      <w:rPr>
+        <w:rFonts w:ascii="Wingdings" w:hAnsi="Wingdings" w:hint="default"/>
+        <w:sz w:val="20"/>
+      </w:rPr>
+    </w:lvl>
+    <w:lvl w:ilvl="4" w:tentative="1">
+      <w:start w:val="1"/>
+      <w:numFmt w:val="bullet"/>
+      <w:lvlText w:val=""/>
+      <w:lvlJc w:val="left"/>
+      <w:pPr>
+        <w:tabs>
+          <w:tab w:val="num" w:pos="3600"/>
+        </w:tabs>
+        <w:ind w:left="3600" w:hanging="360"/>
+      </w:pPr>
+      <w:rPr>
+        <w:rFonts w:ascii="Wingdings" w:hAnsi="Wingdings" w:hint="default"/>
+        <w:sz w:val="20"/>
+      </w:rPr>
+    </w:lvl>
+    <w:lvl w:ilvl="5" w:tentative="1">
+      <w:start w:val="1"/>
+      <w:numFmt w:val="bullet"/>
+      <w:lvlText w:val=""/>
+      <w:lvlJc w:val="left"/>
+      <w:pPr>
+        <w:tabs>
+          <w:tab w:val="num" w:pos="4320"/>
+        </w:tabs>
+        <w:ind w:left="4320" w:hanging="360"/>
+      </w:pPr>
+      <w:rPr>
+        <w:rFonts w:ascii="Wingdings" w:hAnsi="Wingdings" w:hint="default"/>
+        <w:sz w:val="20"/>
+      </w:rPr>
+    </w:lvl>
+    <w:lvl w:ilvl="6" w:tentative="1">
+      <w:start w:val="1"/>
+      <w:numFmt w:val="bullet"/>
+      <w:lvlText w:val=""/>
+      <w:lvlJc w:val="left"/>
+      <w:pPr>
+        <w:tabs>
+          <w:tab w:val="num" w:pos="5040"/>
+        </w:tabs>
+        <w:ind w:left="5040" w:hanging="360"/>
+      </w:pPr>
+      <w:rPr>
+        <w:rFonts w:ascii="Wingdings" w:hAnsi="Wingdings" w:hint="default"/>
+        <w:sz w:val="20"/>
+      </w:rPr>
+    </w:lvl>
+    <w:lvl w:ilvl="7" w:tentative="1">
+      <w:start w:val="1"/>
+      <w:numFmt w:val="bullet"/>
+      <w:lvlText w:val=""/>
+      <w:lvlJc w:val="left"/>
+      <w:pPr>
+        <w:tabs>
+          <w:tab w:val="num" w:pos="5760"/>
+        </w:tabs>
+        <w:ind w:left="5760" w:hanging="360"/>
+      </w:pPr>
+      <w:rPr>
+        <w:rFonts w:ascii="Wingdings" w:hAnsi="Wingdings" w:hint="default"/>
+        <w:sz w:val="20"/>
+      </w:rPr>
+    </w:lvl>
+    <w:lvl w:ilvl="8" w:tentative="1">
+      <w:start w:val="1"/>
+      <w:numFmt w:val="bullet"/>
+      <w:lvlText w:val=""/>
+      <w:lvlJc w:val="left"/>
+      <w:pPr>
+        <w:tabs>
+          <w:tab w:val="num" w:pos="6480"/>
+        </w:tabs>
+        <w:ind w:left="6480" w:hanging="360"/>
+      </w:pPr>
+      <w:rPr>
+        <w:rFonts w:ascii="Wingdings" w:hAnsi="Wingdings" w:hint="default"/>
+        <w:sz w:val="20"/>
+      </w:rPr>
+    </w:lvl>
+  </w:abstractNum>
+  <w:abstractNum w:abstractNumId="5" w15:restartNumberingAfterBreak="0">
+    <w:nsid w:val="791452A8"/>
+    <w:multiLevelType w:val="multilevel"/>
+    <w:tmpl w:val="61CEB524"/>
+    <w:lvl w:ilvl="0">
+      <w:start w:val="1"/>
+      <w:numFmt w:val="bullet"/>
+      <w:lvlText w:val=""/>
+      <w:lvlJc w:val="left"/>
+      <w:pPr>
+        <w:tabs>
+          <w:tab w:val="num" w:pos="720"/>
+        </w:tabs>
+        <w:ind w:left="720" w:hanging="360"/>
+      </w:pPr>
+      <w:rPr>
+        <w:rFonts w:ascii="Symbol" w:hAnsi="Symbol" w:hint="default"/>
+        <w:sz w:val="20"/>
+      </w:rPr>
+    </w:lvl>
+    <w:lvl w:ilvl="1">
+      <w:start w:val="1"/>
+      <w:numFmt w:val="bullet"/>
+      <w:lvlText w:val="o"/>
+      <w:lvlJc w:val="left"/>
+      <w:pPr>
+        <w:tabs>
+          <w:tab w:val="num" w:pos="1440"/>
+        </w:tabs>
+        <w:ind w:left="1440" w:hanging="360"/>
+      </w:pPr>
+      <w:rPr>
+        <w:rFonts w:ascii="Courier New" w:hAnsi="Courier New" w:hint="default"/>
+        <w:sz w:val="20"/>
+      </w:rPr>
+    </w:lvl>
+    <w:lvl w:ilvl="2" w:tentative="1">
+      <w:start w:val="1"/>
+      <w:numFmt w:val="bullet"/>
+      <w:lvlText w:val=""/>
+      <w:lvlJc w:val="left"/>
+      <w:pPr>
+        <w:tabs>
+          <w:tab w:val="num" w:pos="2160"/>
+        </w:tabs>
+        <w:ind w:left="2160" w:hanging="360"/>
+      </w:pPr>
+      <w:rPr>
+        <w:rFonts w:ascii="Wingdings" w:hAnsi="Wingdings" w:hint="default"/>
+        <w:sz w:val="20"/>
+      </w:rPr>
+    </w:lvl>
+    <w:lvl w:ilvl="3" w:tentative="1">
+      <w:start w:val="1"/>
+      <w:numFmt w:val="bullet"/>
+      <w:lvlText w:val=""/>
+      <w:lvlJc w:val="left"/>
+      <w:pPr>
+        <w:tabs>
+          <w:tab w:val="num" w:pos="2880"/>
+        </w:tabs>
+        <w:ind w:left="2880" w:hanging="360"/>
+      </w:pPr>
+      <w:rPr>
+        <w:rFonts w:ascii="Wingdings" w:hAnsi="Wingdings" w:hint="default"/>
+        <w:sz w:val="20"/>
+      </w:rPr>
+    </w:lvl>
+    <w:lvl w:ilvl="4" w:tentative="1">
+      <w:start w:val="1"/>
+      <w:numFmt w:val="bullet"/>
+      <w:lvlText w:val=""/>
+      <w:lvlJc w:val="left"/>
+      <w:pPr>
+        <w:tabs>
+          <w:tab w:val="num" w:pos="3600"/>
+        </w:tabs>
+        <w:ind w:left="3600" w:hanging="360"/>
+      </w:pPr>
+      <w:rPr>
+        <w:rFonts w:ascii="Wingdings" w:hAnsi="Wingdings" w:hint="default"/>
+        <w:sz w:val="20"/>
+      </w:rPr>
+    </w:lvl>
+    <w:lvl w:ilvl="5" w:tentative="1">
+      <w:start w:val="1"/>
+      <w:numFmt w:val="bullet"/>
+      <w:lvlText w:val=""/>
+      <w:lvlJc w:val="left"/>
+      <w:pPr>
+        <w:tabs>
+          <w:tab w:val="num" w:pos="4320"/>
+        </w:tabs>
+        <w:ind w:left="4320" w:hanging="360"/>
+      </w:pPr>
+      <w:rPr>
+        <w:rFonts w:ascii="Wingdings" w:hAnsi="Wingdings" w:hint="default"/>
+        <w:sz w:val="20"/>
+      </w:rPr>
+    </w:lvl>
+    <w:lvl w:ilvl="6" w:tentative="1">
+      <w:start w:val="1"/>
+      <w:numFmt w:val="bullet"/>
+      <w:lvlText w:val=""/>
+      <w:lvlJc w:val="left"/>
+      <w:pPr>
+        <w:tabs>
+          <w:tab w:val="num" w:pos="5040"/>
+        </w:tabs>
+        <w:ind w:left="5040" w:hanging="360"/>
+      </w:pPr>
+      <w:rPr>
+        <w:rFonts w:ascii="Wingdings" w:hAnsi="Wingdings" w:hint="default"/>
+        <w:sz w:val="20"/>
+      </w:rPr>
+    </w:lvl>
+    <w:lvl w:ilvl="7" w:tentative="1">
+      <w:start w:val="1"/>
+      <w:numFmt w:val="bullet"/>
+      <w:lvlText w:val=""/>
+      <w:lvlJc w:val="left"/>
+      <w:pPr>
+        <w:tabs>
+          <w:tab w:val="num" w:pos="5760"/>
+        </w:tabs>
+        <w:ind w:left="5760" w:hanging="360"/>
+      </w:pPr>
+      <w:rPr>
+        <w:rFonts w:ascii="Wingdings" w:hAnsi="Wingdings" w:hint="default"/>
+        <w:sz w:val="20"/>
+      </w:rPr>
+    </w:lvl>
+    <w:lvl w:ilvl="8" w:tentative="1">
+      <w:start w:val="1"/>
+      <w:numFmt w:val="bullet"/>
+      <w:lvlText w:val=""/>
+      <w:lvlJc w:val="left"/>
+      <w:pPr>
+        <w:tabs>
+          <w:tab w:val="num" w:pos="6480"/>
+        </w:tabs>
+        <w:ind w:left="6480" w:hanging="360"/>
+      </w:pPr>
+      <w:rPr>
+        <w:rFonts w:ascii="Wingdings" w:hAnsi="Wingdings" w:hint="default"/>
+        <w:sz w:val="20"/>
+      </w:rPr>
+    </w:lvl>
+  </w:abstractNum>
+  <w:num w:numId="1">
+    <w:abstractNumId w:val="1"/>
+  </w:num>
+  <w:num w:numId="2">
+    <w:abstractNumId w:val="2"/>
+  </w:num>
+  <w:num w:numId="3">
+    <w:abstractNumId w:val="3"/>
+  </w:num>
+  <w:num w:numId="4">
+    <w:abstractNumId w:val="5"/>
+  </w:num>
+  <w:num w:numId="5">
+    <w:abstractNumId w:val="4"/>
+  </w:num>
+  <w:num w:numId="6">
+    <w:abstractNumId w:val="0"/>
+  </w:num>
+</w:numbering>
 </file>
 
 <file path=word/styles.xml><?xml version="1.0" encoding="utf-8"?>
@@ -837,6 +2706,58 @@
     <w:semiHidden/>
     <w:unhideWhenUsed/>
   </w:style>
+  <w:style w:type="paragraph" w:styleId="NormalWeb">
+    <w:name w:val="Normal (Web)"/>
+    <w:basedOn w:val="Normal"/>
+    <w:uiPriority w:val="99"/>
+    <w:semiHidden/>
+    <w:unhideWhenUsed/>
+    <w:rsid w:val="00A56596"/>
+    <w:pPr>
+      <w:spacing w:before="100" w:beforeAutospacing="1" w:after="100" w:afterAutospacing="1" w:line="240" w:lineRule="auto"/>
+    </w:pPr>
+    <w:rPr>
+      <w:rFonts w:ascii="Times New Roman" w:eastAsia="Times New Roman" w:hAnsi="Times New Roman" w:cs="Times New Roman"/>
+      <w:sz w:val="24"/>
+      <w:szCs w:val="24"/>
+      <w:lang w:eastAsia="pt-BR"/>
+    </w:rPr>
+  </w:style>
+  <w:style w:type="character" w:styleId="Strong">
+    <w:name w:val="Strong"/>
+    <w:basedOn w:val="DefaultParagraphFont"/>
+    <w:uiPriority w:val="22"/>
+    <w:qFormat/>
+    <w:rsid w:val="00A56596"/>
+    <w:rPr>
+      <w:b/>
+      <w:bCs/>
+    </w:rPr>
+  </w:style>
+  <w:style w:type="character" w:styleId="Emphasis">
+    <w:name w:val="Emphasis"/>
+    <w:basedOn w:val="DefaultParagraphFont"/>
+    <w:uiPriority w:val="20"/>
+    <w:qFormat/>
+    <w:rsid w:val="00A56596"/>
+    <w:rPr>
+      <w:i/>
+      <w:iCs/>
+    </w:rPr>
+  </w:style>
+  <w:style w:type="character" w:styleId="HTMLCode">
+    <w:name w:val="HTML Code"/>
+    <w:basedOn w:val="DefaultParagraphFont"/>
+    <w:uiPriority w:val="99"/>
+    <w:semiHidden/>
+    <w:unhideWhenUsed/>
+    <w:rsid w:val="00A56596"/>
+    <w:rPr>
+      <w:rFonts w:ascii="Courier New" w:eastAsia="Times New Roman" w:hAnsi="Courier New" w:cs="Courier New"/>
+      <w:sz w:val="20"/>
+      <w:szCs w:val="20"/>
+    </w:rPr>
+  </w:style>
 </w:styles>
 </file>
 

</xml_diff>